<commit_message>
spec by eg update
</commit_message>
<xml_diff>
--- a/ScrapeAnalysis/DataIntegrityAnalysis/Final Spec By Examples.docx
+++ b/ScrapeAnalysis/DataIntegrityAnalysis/Final Spec By Examples.docx
@@ -82,7 +82,13 @@
         <w:t>display</w:t>
       </w:r>
       <w:r>
-        <w:t xml:space="preserve"> the correct statement to the correct customer, I want to be able to validate the customer’s e-billing account number</w:t>
+        <w:t xml:space="preserve"> the correct statement to the correct customer, I want to be able to validate the customer’s </w:t>
+      </w:r>
+      <w:r>
+        <w:t>b</w:t>
+      </w:r>
+      <w:r>
+        <w:t>illing account number</w:t>
       </w:r>
     </w:p>
     <w:p>
@@ -288,7 +294,19 @@
         <w:rPr>
           <w:i/>
         </w:rPr>
-        <w:t xml:space="preserve"> e-billing account is 123456789, </w:t>
+        <w:t xml:space="preserve"> </w:t>
+      </w:r>
+      <w:r>
+        <w:rPr>
+          <w:i/>
+        </w:rPr>
+        <w:t>b</w:t>
+      </w:r>
+      <w:r>
+        <w:rPr>
+          <w:i/>
+        </w:rPr>
+        <w:t xml:space="preserve">illing account is 123456789, </w:t>
       </w:r>
       <w:r>
         <w:rPr>
@@ -1224,7 +1242,23 @@
           <w:i/>
           <w:color w:val="000000"/>
         </w:rPr>
-        <w:t xml:space="preserve"> these text-value pairs are common to all e-billing statements</w:t>
+        <w:t xml:space="preserve"> these text-value pairs are common to all </w:t>
+      </w:r>
+      <w:r>
+        <w:rPr>
+          <w:rFonts w:ascii="Calibri" w:eastAsia="Times New Roman" w:hAnsi="Calibri" w:cs="Calibri"/>
+          <w:i/>
+          <w:color w:val="000000"/>
+        </w:rPr>
+        <w:t>b</w:t>
+      </w:r>
+      <w:r>
+        <w:rPr>
+          <w:rFonts w:ascii="Calibri" w:eastAsia="Times New Roman" w:hAnsi="Calibri" w:cs="Calibri"/>
+          <w:i/>
+          <w:color w:val="000000"/>
+        </w:rPr>
+        <w:t>illing statements</w:t>
       </w:r>
       <w:r>
         <w:rPr>
@@ -1763,7 +1797,23 @@
           <w:i/>
           <w:color w:val="000000"/>
         </w:rPr>
-        <w:t xml:space="preserve"> these text-value pairs are common to all Municipal e-billing statements</w:t>
+        <w:t xml:space="preserve"> these text-value pairs are common to all Municipal </w:t>
+      </w:r>
+      <w:r>
+        <w:rPr>
+          <w:rFonts w:ascii="Calibri" w:eastAsia="Times New Roman" w:hAnsi="Calibri" w:cs="Calibri"/>
+          <w:i/>
+          <w:color w:val="000000"/>
+        </w:rPr>
+        <w:t>b</w:t>
+      </w:r>
+      <w:r>
+        <w:rPr>
+          <w:rFonts w:ascii="Calibri" w:eastAsia="Times New Roman" w:hAnsi="Calibri" w:cs="Calibri"/>
+          <w:i/>
+          <w:color w:val="000000"/>
+        </w:rPr>
+        <w:t>illing statements</w:t>
       </w:r>
       <w:r>
         <w:rPr>
@@ -2294,7 +2344,23 @@
           <w:i/>
           <w:color w:val="000000"/>
         </w:rPr>
-        <w:t xml:space="preserve"> e-billing statements</w:t>
+        <w:t xml:space="preserve"> </w:t>
+      </w:r>
+      <w:r>
+        <w:rPr>
+          <w:rFonts w:ascii="Calibri" w:eastAsia="Times New Roman" w:hAnsi="Calibri" w:cs="Calibri"/>
+          <w:i/>
+          <w:color w:val="000000"/>
+        </w:rPr>
+        <w:t>b</w:t>
+      </w:r>
+      <w:r>
+        <w:rPr>
+          <w:rFonts w:ascii="Calibri" w:eastAsia="Times New Roman" w:hAnsi="Calibri" w:cs="Calibri"/>
+          <w:i/>
+          <w:color w:val="000000"/>
+        </w:rPr>
+        <w:t>illing statements</w:t>
       </w:r>
       <w:r>
         <w:rPr>

</xml_diff>